<commit_message>
Updated report and pseudo code
</commit_message>
<xml_diff>
--- a/exercise07_logbook/doc/exercise_07_pseudo.docx
+++ b/exercise07_logbook/doc/exercise_07_pseudo.docx
@@ -85,6 +85,7 @@
           <w:sz w:val="28"/>
         </w:rPr>
       </w:pPr>
+      <w:proofErr w:type="spellStart"/>
       <w:r>
         <w:rPr>
           <w:b/>
@@ -92,6 +93,7 @@
         </w:rPr>
         <w:t>NTI-Skolan</w:t>
       </w:r>
+      <w:proofErr w:type="spellEnd"/>
     </w:p>
     <w:p>
       <w:pPr>
@@ -255,6 +257,8 @@
     </w:p>
     <w:p>
       <w:pPr>
+        <w:spacing w:after="120"/>
+        <w:ind w:left="-624"/>
         <w:rPr>
           <w:b/>
         </w:rPr>
@@ -269,6 +273,8 @@
     </w:p>
     <w:p>
       <w:pPr>
+        <w:spacing w:after="120"/>
+        <w:ind w:left="-624"/>
         <w:rPr>
           <w:i/>
         </w:rPr>
@@ -300,202 +306,361 @@
     </w:p>
     <w:p>
       <w:pPr>
-        <w:ind w:firstLine="1304"/>
+        <w:spacing w:after="120"/>
+        <w:ind w:left="-1134" w:firstLine="1304"/>
       </w:pPr>
       <w:r>
         <w:t>Presentera meny för användaren</w:t>
-      </w:r>
-    </w:p>
-    <w:p>
-      <w:pPr>
-        <w:ind w:firstLine="1304"/>
-      </w:pPr>
-      <w:r>
-        <w:rPr>
-          <w:b/>
-        </w:rPr>
-        <w:t>VÄLJ</w:t>
-      </w:r>
-      <w:r>
-        <w:rPr>
-          <w:b/>
-        </w:rPr>
-        <w:t xml:space="preserve"> </w:t>
-      </w:r>
-      <w:r>
-        <w:rPr>
-          <w:i/>
-        </w:rPr>
-        <w:t>fall</w:t>
-      </w:r>
-      <w:r>
-        <w:t xml:space="preserve"> ur</w:t>
-      </w:r>
-    </w:p>
-    <w:p>
-      <w:pPr>
-        <w:ind w:firstLine="1304"/>
-        <w:rPr>
-          <w:i/>
-        </w:rPr>
-      </w:pPr>
-      <w:r>
-        <w:tab/>
-      </w:r>
-      <w:r>
-        <w:rPr>
-          <w:i/>
-        </w:rPr>
-        <w:t xml:space="preserve">Menyval 1: </w:t>
-      </w:r>
-      <w:r>
-        <w:rPr>
-          <w:i/>
-        </w:rPr>
-        <w:t xml:space="preserve"> Skriv nytt inlägg</w:t>
-      </w:r>
-    </w:p>
-    <w:p>
-      <w:pPr>
-        <w:ind w:firstLine="1304"/>
-      </w:pPr>
-      <w:r>
-        <w:rPr>
-          <w:i/>
-        </w:rPr>
-        <w:tab/>
-      </w:r>
-      <w:r>
-        <w:rPr>
-          <w:i/>
-        </w:rPr>
-        <w:tab/>
-      </w:r>
-      <w:r>
-        <w:t>Läs in titel</w:t>
-      </w:r>
-    </w:p>
-    <w:p>
-      <w:pPr>
-        <w:ind w:firstLine="1304"/>
-      </w:pPr>
-      <w:r>
-        <w:tab/>
-      </w:r>
-      <w:r>
-        <w:tab/>
-        <w:t>Läs in text</w:t>
-      </w:r>
-    </w:p>
-    <w:p>
-      <w:pPr>
-        <w:ind w:firstLine="1304"/>
-      </w:pPr>
-      <w:r>
-        <w:tab/>
-      </w:r>
-      <w:r>
-        <w:tab/>
-        <w:t>Spara inlägg</w:t>
-      </w:r>
-      <w:r>
-        <w:t>,</w:t>
-      </w:r>
-      <w:r>
-        <w:t xml:space="preserve"> </w:t>
-      </w:r>
-      <w:r>
-        <w:rPr>
-          <w:highlight w:val="green"/>
-        </w:rPr>
-        <w:t xml:space="preserve">lägg till </w:t>
-      </w:r>
-      <w:r>
-        <w:rPr>
-          <w:highlight w:val="green"/>
-        </w:rPr>
-        <w:t>datum och id</w:t>
-      </w:r>
-    </w:p>
-    <w:p>
-      <w:pPr>
-        <w:ind w:firstLine="1304"/>
-      </w:pPr>
-    </w:p>
-    <w:p>
-      <w:pPr>
-        <w:ind w:firstLine="1304"/>
-        <w:rPr>
-          <w:i/>
-        </w:rPr>
-      </w:pPr>
-      <w:r>
-        <w:tab/>
-      </w:r>
-      <w:r>
-        <w:rPr>
-          <w:i/>
-        </w:rPr>
-        <w:t>Menyval 2: Skriv ut alla loggar</w:t>
-      </w:r>
-    </w:p>
-    <w:p>
-      <w:pPr>
-        <w:ind w:firstLine="1304"/>
-      </w:pPr>
-      <w:r>
-        <w:rPr>
-          <w:i/>
-        </w:rPr>
-        <w:tab/>
-      </w:r>
-      <w:r>
-        <w:rPr>
-          <w:i/>
-        </w:rPr>
-        <w:tab/>
-      </w:r>
-      <w:r>
-        <w:rPr>
-          <w:highlight w:val="green"/>
-        </w:rPr>
-        <w:t>Lista</w:t>
-      </w:r>
-      <w:r>
-        <w:rPr>
-          <w:highlight w:val="green"/>
-        </w:rPr>
-        <w:t xml:space="preserve"> titlar på</w:t>
-      </w:r>
-      <w:r>
-        <w:rPr>
-          <w:highlight w:val="green"/>
-        </w:rPr>
-        <w:t xml:space="preserve"> </w:t>
-      </w:r>
-      <w:r>
-        <w:rPr>
-          <w:highlight w:val="green"/>
-        </w:rPr>
-        <w:t xml:space="preserve">alla </w:t>
-      </w:r>
-      <w:r>
-        <w:rPr>
-          <w:highlight w:val="green"/>
-        </w:rPr>
-        <w:t>inlägg</w:t>
       </w:r>
       <w:bookmarkStart w:id="0" w:name="_GoBack"/>
       <w:bookmarkEnd w:id="0"/>
     </w:p>
     <w:p>
       <w:pPr>
-        <w:ind w:firstLine="1304"/>
-      </w:pPr>
-    </w:p>
-    <w:p>
-      <w:pPr>
-        <w:ind w:firstLine="1304"/>
+        <w:spacing w:after="120"/>
+        <w:ind w:left="-1134" w:firstLine="1304"/>
+      </w:pPr>
+      <w:r>
+        <w:rPr>
+          <w:b/>
+        </w:rPr>
+        <w:t>VÄLJ</w:t>
+      </w:r>
+      <w:r>
+        <w:rPr>
+          <w:b/>
+        </w:rPr>
+        <w:t xml:space="preserve"> </w:t>
+      </w:r>
+      <w:r>
+        <w:rPr>
+          <w:i/>
+        </w:rPr>
+        <w:t>fall</w:t>
+      </w:r>
+      <w:r>
+        <w:t xml:space="preserve"> ur</w:t>
+      </w:r>
+    </w:p>
+    <w:p>
+      <w:pPr>
+        <w:spacing w:after="0"/>
+        <w:ind w:left="-1191" w:firstLine="1304"/>
+        <w:rPr>
+          <w:i/>
+        </w:rPr>
+      </w:pPr>
+      <w:r>
+        <w:tab/>
+      </w:r>
+      <w:r>
+        <w:rPr>
+          <w:i/>
+        </w:rPr>
+        <w:t xml:space="preserve">Menyval 1: </w:t>
+      </w:r>
+      <w:r>
+        <w:rPr>
+          <w:i/>
+        </w:rPr>
+        <w:t xml:space="preserve"> Skriv nytt inlägg</w:t>
+      </w:r>
+    </w:p>
+    <w:p>
+      <w:pPr>
+        <w:spacing w:after="120"/>
+        <w:ind w:left="-1191" w:firstLine="1304"/>
+      </w:pPr>
+      <w:r>
+        <w:rPr>
+          <w:i/>
+        </w:rPr>
+        <w:tab/>
+      </w:r>
+      <w:r>
+        <w:rPr>
+          <w:i/>
+        </w:rPr>
+        <w:tab/>
+      </w:r>
+      <w:r>
+        <w:t>Läs in titel</w:t>
+      </w:r>
+    </w:p>
+    <w:p>
+      <w:pPr>
+        <w:spacing w:after="120"/>
+        <w:ind w:left="-1191" w:firstLine="1304"/>
+      </w:pPr>
+      <w:r>
+        <w:tab/>
+      </w:r>
+      <w:r>
+        <w:tab/>
+        <w:t>Läs in text</w:t>
+      </w:r>
+    </w:p>
+    <w:p>
+      <w:pPr>
+        <w:spacing w:after="120"/>
+        <w:ind w:left="-1191" w:firstLine="1304"/>
+      </w:pPr>
+      <w:r>
+        <w:tab/>
+      </w:r>
+      <w:r>
+        <w:tab/>
+        <w:t>Spara inlägg</w:t>
+      </w:r>
+      <w:r>
+        <w:t>,</w:t>
+      </w:r>
+      <w:r>
+        <w:t xml:space="preserve"> </w:t>
+      </w:r>
+      <w:r>
+        <w:rPr>
+          <w:highlight w:val="green"/>
+        </w:rPr>
+        <w:t xml:space="preserve">lägg till </w:t>
+      </w:r>
+      <w:r>
+        <w:rPr>
+          <w:highlight w:val="green"/>
+        </w:rPr>
+        <w:t>datum och id</w:t>
+      </w:r>
+    </w:p>
+    <w:p>
+      <w:pPr>
+        <w:spacing w:after="120"/>
+        <w:ind w:left="-1191" w:firstLine="1304"/>
+      </w:pPr>
+    </w:p>
+    <w:p>
+      <w:pPr>
+        <w:spacing w:after="120"/>
+        <w:ind w:left="-1191" w:firstLine="1304"/>
+        <w:rPr>
+          <w:i/>
+        </w:rPr>
+      </w:pPr>
+      <w:r>
+        <w:tab/>
+      </w:r>
+      <w:r>
+        <w:rPr>
+          <w:i/>
+        </w:rPr>
+        <w:t>Menyval 2: Skriv ut alla loggar</w:t>
+      </w:r>
+    </w:p>
+    <w:p>
+      <w:pPr>
+        <w:spacing w:after="120"/>
+        <w:ind w:left="-1191" w:firstLine="1304"/>
+      </w:pPr>
+      <w:r>
+        <w:rPr>
+          <w:i/>
+        </w:rPr>
+        <w:tab/>
+      </w:r>
+      <w:r>
+        <w:rPr>
+          <w:i/>
+        </w:rPr>
+        <w:tab/>
+      </w:r>
+      <w:r>
+        <w:rPr>
+          <w:highlight w:val="green"/>
+        </w:rPr>
+        <w:t>Lista</w:t>
+      </w:r>
+      <w:r>
+        <w:rPr>
+          <w:highlight w:val="green"/>
+        </w:rPr>
+        <w:t xml:space="preserve"> titlar på</w:t>
+      </w:r>
+      <w:r>
+        <w:rPr>
+          <w:highlight w:val="green"/>
+        </w:rPr>
+        <w:t xml:space="preserve"> </w:t>
+      </w:r>
+      <w:r>
+        <w:rPr>
+          <w:highlight w:val="green"/>
+        </w:rPr>
+        <w:t xml:space="preserve">alla </w:t>
+      </w:r>
+      <w:r>
+        <w:rPr>
+          <w:highlight w:val="green"/>
+        </w:rPr>
+        <w:t>inlägg</w:t>
+      </w:r>
+    </w:p>
+    <w:p>
+      <w:pPr>
+        <w:spacing w:after="120"/>
+      </w:pPr>
+      <w:r>
+        <w:tab/>
+      </w:r>
+      <w:r>
+        <w:tab/>
+      </w:r>
+      <w:r>
+        <w:rPr>
+          <w:highlight w:val="green"/>
+        </w:rPr>
+        <w:t>Be användaren slå in ID för att visa inlägg</w:t>
+      </w:r>
+    </w:p>
+    <w:p>
+      <w:pPr>
+        <w:spacing w:after="120"/>
+        <w:ind w:left="-1191"/>
+        <w:rPr>
+          <w:i/>
+          <w:highlight w:val="green"/>
+        </w:rPr>
+      </w:pPr>
+      <w:r>
+        <w:tab/>
+      </w:r>
+      <w:r>
+        <w:tab/>
+      </w:r>
+      <w:r>
+        <w:tab/>
+      </w:r>
+      <w:r>
+        <w:rPr>
+          <w:b/>
+          <w:highlight w:val="green"/>
+        </w:rPr>
+        <w:t>OM</w:t>
+      </w:r>
+      <w:r>
+        <w:rPr>
+          <w:highlight w:val="green"/>
+        </w:rPr>
+        <w:t xml:space="preserve"> </w:t>
+      </w:r>
+      <w:r>
+        <w:rPr>
+          <w:i/>
+          <w:highlight w:val="green"/>
+        </w:rPr>
+        <w:t>inlägg finns med inslaget ID</w:t>
+      </w:r>
+    </w:p>
+    <w:p>
+      <w:pPr>
+        <w:spacing w:after="120"/>
+        <w:ind w:left="-1191"/>
+        <w:rPr>
+          <w:highlight w:val="green"/>
+        </w:rPr>
+      </w:pPr>
+      <w:r>
+        <w:rPr>
+          <w:b/>
+          <w:highlight w:val="green"/>
+        </w:rPr>
+        <w:tab/>
+      </w:r>
+      <w:r>
+        <w:rPr>
+          <w:b/>
+          <w:highlight w:val="green"/>
+        </w:rPr>
+        <w:tab/>
+      </w:r>
+      <w:r>
+        <w:rPr>
+          <w:b/>
+          <w:highlight w:val="green"/>
+        </w:rPr>
+        <w:tab/>
+      </w:r>
+      <w:r>
+        <w:rPr>
+          <w:b/>
+          <w:highlight w:val="green"/>
+        </w:rPr>
+        <w:tab/>
+      </w:r>
+      <w:r>
+        <w:rPr>
+          <w:highlight w:val="green"/>
+        </w:rPr>
+        <w:t>Visa inlägg</w:t>
+      </w:r>
+    </w:p>
+    <w:p>
+      <w:pPr>
+        <w:spacing w:after="120"/>
+        <w:ind w:left="-1191"/>
+      </w:pPr>
+      <w:r>
+        <w:rPr>
+          <w:highlight w:val="green"/>
+        </w:rPr>
+        <w:tab/>
+      </w:r>
+      <w:r>
+        <w:rPr>
+          <w:highlight w:val="green"/>
+        </w:rPr>
+        <w:tab/>
+      </w:r>
+      <w:r>
+        <w:rPr>
+          <w:highlight w:val="green"/>
+        </w:rPr>
+        <w:tab/>
+      </w:r>
+      <w:r>
+        <w:rPr>
+          <w:highlight w:val="green"/>
+        </w:rPr>
+        <w:tab/>
+        <w:t>Visa altern</w:t>
+      </w:r>
+      <w:r>
+        <w:rPr>
+          <w:highlight w:val="green"/>
+        </w:rPr>
+        <w:t>ativ för inlägg: r</w:t>
+      </w:r>
+      <w:r>
+        <w:rPr>
+          <w:highlight w:val="green"/>
+        </w:rPr>
+        <w:t>adera, redigera</w:t>
+      </w:r>
+    </w:p>
+    <w:p>
+      <w:pPr>
+        <w:spacing w:after="120"/>
+        <w:ind w:left="-1191" w:firstLine="1304"/>
+      </w:pPr>
+    </w:p>
+    <w:p>
+      <w:pPr>
+        <w:spacing w:after="120"/>
+        <w:ind w:left="-1191" w:firstLine="1304"/>
+      </w:pPr>
+    </w:p>
+    <w:p>
+      <w:pPr>
+        <w:spacing w:after="120"/>
+        <w:ind w:left="-1191" w:firstLine="1304"/>
         <w:rPr>
           <w:i/>
         </w:rPr>
@@ -510,7 +675,8 @@
     </w:p>
     <w:p>
       <w:pPr>
-        <w:ind w:firstLine="1304"/>
+        <w:spacing w:after="120"/>
+        <w:ind w:left="-1191" w:firstLine="1304"/>
       </w:pPr>
       <w:r>
         <w:rPr>
@@ -530,7 +696,8 @@
     </w:p>
     <w:p>
       <w:pPr>
-        <w:ind w:firstLine="1304"/>
+        <w:spacing w:after="120"/>
+        <w:ind w:left="-1191" w:firstLine="1304"/>
         <w:rPr>
           <w:i/>
         </w:rPr>
@@ -562,7 +729,8 @@
     </w:p>
     <w:p>
       <w:pPr>
-        <w:ind w:firstLine="1304"/>
+        <w:spacing w:after="120"/>
+        <w:ind w:left="-1191" w:firstLine="1304"/>
       </w:pPr>
       <w:r>
         <w:rPr>
@@ -603,12 +771,173 @@
     </w:p>
     <w:p>
       <w:pPr>
-        <w:ind w:firstLine="1304"/>
-      </w:pPr>
-    </w:p>
-    <w:p>
-      <w:pPr>
-        <w:ind w:firstLine="1304"/>
+        <w:spacing w:after="120"/>
+        <w:ind w:left="-1191"/>
+      </w:pPr>
+      <w:r>
+        <w:tab/>
+      </w:r>
+      <w:r>
+        <w:tab/>
+      </w:r>
+      <w:r>
+        <w:tab/>
+      </w:r>
+      <w:r>
+        <w:tab/>
+      </w:r>
+      <w:r>
+        <w:rPr>
+          <w:highlight w:val="green"/>
+        </w:rPr>
+        <w:t>Be användaren slå in ID för att visa inlägg</w:t>
+      </w:r>
+    </w:p>
+    <w:p>
+      <w:pPr>
+        <w:spacing w:after="120"/>
+        <w:ind w:left="-1191"/>
+        <w:rPr>
+          <w:i/>
+          <w:highlight w:val="green"/>
+        </w:rPr>
+      </w:pPr>
+      <w:r>
+        <w:tab/>
+      </w:r>
+      <w:r>
+        <w:tab/>
+      </w:r>
+      <w:r>
+        <w:tab/>
+      </w:r>
+      <w:r>
+        <w:tab/>
+      </w:r>
+      <w:r>
+        <w:rPr>
+          <w:b/>
+          <w:highlight w:val="green"/>
+        </w:rPr>
+        <w:t>OM</w:t>
+      </w:r>
+      <w:r>
+        <w:rPr>
+          <w:highlight w:val="green"/>
+        </w:rPr>
+        <w:t xml:space="preserve"> </w:t>
+      </w:r>
+      <w:r>
+        <w:rPr>
+          <w:i/>
+          <w:highlight w:val="green"/>
+        </w:rPr>
+        <w:t>inlägg finns med inslaget ID</w:t>
+      </w:r>
+    </w:p>
+    <w:p>
+      <w:pPr>
+        <w:spacing w:after="120"/>
+        <w:ind w:left="-1191"/>
+        <w:rPr>
+          <w:highlight w:val="green"/>
+        </w:rPr>
+      </w:pPr>
+      <w:r>
+        <w:rPr>
+          <w:b/>
+          <w:highlight w:val="green"/>
+        </w:rPr>
+        <w:tab/>
+      </w:r>
+      <w:r>
+        <w:rPr>
+          <w:b/>
+          <w:highlight w:val="green"/>
+        </w:rPr>
+        <w:tab/>
+      </w:r>
+      <w:r>
+        <w:rPr>
+          <w:b/>
+          <w:highlight w:val="green"/>
+        </w:rPr>
+        <w:tab/>
+      </w:r>
+      <w:r>
+        <w:rPr>
+          <w:b/>
+          <w:highlight w:val="green"/>
+        </w:rPr>
+        <w:tab/>
+      </w:r>
+      <w:r>
+        <w:rPr>
+          <w:b/>
+          <w:highlight w:val="green"/>
+        </w:rPr>
+        <w:tab/>
+      </w:r>
+      <w:r>
+        <w:rPr>
+          <w:highlight w:val="green"/>
+        </w:rPr>
+        <w:t>Visa inlägg</w:t>
+      </w:r>
+    </w:p>
+    <w:p>
+      <w:pPr>
+        <w:spacing w:after="120"/>
+        <w:ind w:left="-1191"/>
+      </w:pPr>
+      <w:r>
+        <w:rPr>
+          <w:highlight w:val="green"/>
+        </w:rPr>
+        <w:tab/>
+      </w:r>
+      <w:r>
+        <w:rPr>
+          <w:highlight w:val="green"/>
+        </w:rPr>
+        <w:tab/>
+      </w:r>
+      <w:r>
+        <w:rPr>
+          <w:highlight w:val="green"/>
+        </w:rPr>
+        <w:tab/>
+      </w:r>
+      <w:r>
+        <w:rPr>
+          <w:highlight w:val="green"/>
+        </w:rPr>
+        <w:tab/>
+      </w:r>
+      <w:r>
+        <w:rPr>
+          <w:highlight w:val="green"/>
+        </w:rPr>
+        <w:tab/>
+        <w:t>Visa alternativ för inlägg: r</w:t>
+      </w:r>
+      <w:r>
+        <w:rPr>
+          <w:highlight w:val="green"/>
+        </w:rPr>
+        <w:t>adera, redigera</w:t>
+      </w:r>
+    </w:p>
+    <w:p>
+      <w:pPr>
+        <w:spacing w:after="120"/>
+        <w:ind w:left="-1191"/>
+      </w:pPr>
+    </w:p>
+    <w:p>
+      <w:pPr>
+        <w:spacing w:after="120"/>
+        <w:ind w:left="-1191" w:firstLine="1304"/>
         <w:rPr>
           <w:i/>
         </w:rPr>
@@ -625,7 +954,8 @@
     </w:p>
     <w:p>
       <w:pPr>
-        <w:ind w:firstLine="1304"/>
+        <w:spacing w:after="120"/>
+        <w:ind w:left="-1191" w:firstLine="1304"/>
         <w:rPr>
           <w:b/>
         </w:rPr>
@@ -640,26 +970,29 @@
     </w:p>
     <w:p>
       <w:pPr>
-        <w:ind w:firstLine="1304"/>
-        <w:rPr>
-          <w:i/>
-        </w:rPr>
-      </w:pPr>
-      <w:r>
-        <w:rPr>
-          <w:i/>
-        </w:rPr>
-        <w:tab/>
-      </w:r>
-      <w:r>
-        <w:rPr>
-          <w:i/>
-        </w:rPr>
-        <w:tab/>
-      </w:r>
-    </w:p>
-    <w:p>
-      <w:pPr>
+        <w:spacing w:after="120"/>
+        <w:ind w:left="-624" w:firstLine="1304"/>
+        <w:rPr>
+          <w:i/>
+        </w:rPr>
+      </w:pPr>
+      <w:r>
+        <w:rPr>
+          <w:i/>
+        </w:rPr>
+        <w:tab/>
+      </w:r>
+      <w:r>
+        <w:rPr>
+          <w:i/>
+        </w:rPr>
+        <w:tab/>
+      </w:r>
+    </w:p>
+    <w:p>
+      <w:pPr>
+        <w:spacing w:after="120"/>
+        <w:ind w:left="-624"/>
         <w:rPr>
           <w:b/>
         </w:rPr>
@@ -1617,7 +1950,7 @@
 </file>
 
 <file path=customXml/itemProps1.xml><?xml version="1.0" encoding="utf-8"?>
-<ds:datastoreItem xmlns:ds="http://schemas.openxmlformats.org/officeDocument/2006/customXml" ds:itemID="{711D1B4B-A9AE-44B9-BB62-B79A18E306D9}">
+<ds:datastoreItem xmlns:ds="http://schemas.openxmlformats.org/officeDocument/2006/customXml" ds:itemID="{7FE57F6D-75DC-4C66-B31C-060243E91DE1}">
   <ds:schemaRefs>
     <ds:schemaRef ds:uri="http://schemas.openxmlformats.org/officeDocument/2006/bibliography"/>
   </ds:schemaRefs>

</xml_diff>

<commit_message>
Updated report and pseudocode
</commit_message>
<xml_diff>
--- a/exercise07_logbook/doc/exercise_07_pseudo.docx
+++ b/exercise07_logbook/doc/exercise_07_pseudo.docx
@@ -85,15 +85,15 @@
           <w:sz w:val="28"/>
         </w:rPr>
       </w:pPr>
-      <w:proofErr w:type="spellStart"/>
       <w:r>
         <w:rPr>
           <w:b/>
           <w:sz w:val="28"/>
         </w:rPr>
-        <w:t>NTI-Skolan</w:t>
-      </w:r>
-      <w:proofErr w:type="spellEnd"/>
+        <w:t>NTI-skolan</w:t>
+      </w:r>
+      <w:bookmarkStart w:id="0" w:name="_GoBack"/>
+      <w:bookmarkEnd w:id="0"/>
     </w:p>
     <w:p>
       <w:pPr>
@@ -252,7 +252,22 @@
           <w:sz w:val="28"/>
           <w:highlight w:val="red"/>
         </w:rPr>
-        <w:t>2017-07-12</w:t>
+        <w:t>2017-07-16</w:t>
+      </w:r>
+    </w:p>
+    <w:p>
+      <w:pPr>
+        <w:rPr>
+          <w:b/>
+          <w:sz w:val="18"/>
+        </w:rPr>
+      </w:pPr>
+      <w:r>
+        <w:rPr>
+          <w:b/>
+          <w:sz w:val="18"/>
+        </w:rPr>
+        <w:br w:type="page"/>
       </w:r>
     </w:p>
     <w:p>
@@ -261,11 +276,13 @@
         <w:ind w:left="-624"/>
         <w:rPr>
           <w:b/>
-        </w:rPr>
-      </w:pPr>
-      <w:r>
-        <w:rPr>
-          <w:b/>
+          <w:sz w:val="18"/>
+        </w:rPr>
+      </w:pPr>
+      <w:r>
+        <w:rPr>
+          <w:b/>
+          <w:sz w:val="18"/>
         </w:rPr>
         <w:lastRenderedPageBreak/>
         <w:t>START</w:t>
@@ -277,29 +294,39 @@
         <w:ind w:left="-624"/>
         <w:rPr>
           <w:i/>
-        </w:rPr>
-      </w:pPr>
-      <w:r>
-        <w:rPr>
-          <w:b/>
+          <w:sz w:val="18"/>
+        </w:rPr>
+      </w:pPr>
+      <w:r>
+        <w:rPr>
+          <w:b/>
+          <w:sz w:val="18"/>
         </w:rPr>
         <w:t>SÅ LÄNGE</w:t>
       </w:r>
       <w:r>
+        <w:rPr>
+          <w:sz w:val="18"/>
+        </w:rPr>
         <w:t xml:space="preserve"> </w:t>
       </w:r>
       <w:r>
         <w:rPr>
           <w:i/>
+          <w:sz w:val="18"/>
         </w:rPr>
         <w:t>Tills</w:t>
       </w:r>
       <w:r>
+        <w:rPr>
+          <w:sz w:val="18"/>
+        </w:rPr>
         <w:t xml:space="preserve"> a</w:t>
       </w:r>
       <w:r>
         <w:rPr>
           <w:i/>
+          <w:sz w:val="18"/>
         </w:rPr>
         <w:t>nvändaren avslutar programmet</w:t>
       </w:r>
@@ -308,37 +335,43 @@
       <w:pPr>
         <w:spacing w:after="120"/>
         <w:ind w:left="-1134" w:firstLine="1304"/>
-      </w:pPr>
-      <w:r>
+        <w:rPr>
+          <w:sz w:val="18"/>
+        </w:rPr>
+      </w:pPr>
+      <w:r>
+        <w:rPr>
+          <w:sz w:val="18"/>
+        </w:rPr>
         <w:t>Presentera meny för användaren</w:t>
       </w:r>
-      <w:bookmarkStart w:id="0" w:name="_GoBack"/>
-      <w:bookmarkEnd w:id="0"/>
     </w:p>
     <w:p>
       <w:pPr>
         <w:spacing w:after="120"/>
         <w:ind w:left="-1134" w:firstLine="1304"/>
-      </w:pPr>
-      <w:r>
-        <w:rPr>
-          <w:b/>
-        </w:rPr>
-        <w:t>VÄLJ</w:t>
-      </w:r>
-      <w:r>
-        <w:rPr>
-          <w:b/>
-        </w:rPr>
-        <w:t xml:space="preserve"> </w:t>
-      </w:r>
-      <w:r>
-        <w:rPr>
-          <w:i/>
+        <w:rPr>
+          <w:sz w:val="18"/>
+        </w:rPr>
+      </w:pPr>
+      <w:r>
+        <w:rPr>
+          <w:b/>
+          <w:sz w:val="18"/>
+        </w:rPr>
+        <w:t xml:space="preserve">VÄLJ </w:t>
+      </w:r>
+      <w:r>
+        <w:rPr>
+          <w:i/>
+          <w:sz w:val="18"/>
         </w:rPr>
         <w:t>fall</w:t>
       </w:r>
       <w:r>
+        <w:rPr>
+          <w:sz w:val="18"/>
+        </w:rPr>
         <w:t xml:space="preserve"> ur</w:t>
       </w:r>
     </w:p>
@@ -348,20 +381,26 @@
         <w:ind w:left="-1191" w:firstLine="1304"/>
         <w:rPr>
           <w:i/>
-        </w:rPr>
-      </w:pPr>
-      <w:r>
-        <w:tab/>
-      </w:r>
-      <w:r>
-        <w:rPr>
-          <w:i/>
+          <w:sz w:val="18"/>
+        </w:rPr>
+      </w:pPr>
+      <w:r>
+        <w:rPr>
+          <w:sz w:val="18"/>
+        </w:rPr>
+        <w:tab/>
+      </w:r>
+      <w:r>
+        <w:rPr>
+          <w:i/>
+          <w:sz w:val="18"/>
         </w:rPr>
         <w:t xml:space="preserve">Menyval 1: </w:t>
       </w:r>
       <w:r>
         <w:rPr>
           <w:i/>
+          <w:sz w:val="18"/>
         </w:rPr>
         <w:t xml:space="preserve"> Skriv nytt inlägg</w:t>
       </w:r>
@@ -370,20 +409,28 @@
       <w:pPr>
         <w:spacing w:after="120"/>
         <w:ind w:left="-1191" w:firstLine="1304"/>
-      </w:pPr>
-      <w:r>
-        <w:rPr>
-          <w:i/>
-        </w:rPr>
-        <w:tab/>
-      </w:r>
-      <w:r>
-        <w:rPr>
-          <w:i/>
-        </w:rPr>
-        <w:tab/>
-      </w:r>
-      <w:r>
+        <w:rPr>
+          <w:sz w:val="18"/>
+        </w:rPr>
+      </w:pPr>
+      <w:r>
+        <w:rPr>
+          <w:i/>
+          <w:sz w:val="18"/>
+        </w:rPr>
+        <w:tab/>
+      </w:r>
+      <w:r>
+        <w:rPr>
+          <w:i/>
+          <w:sz w:val="18"/>
+        </w:rPr>
+        <w:tab/>
+      </w:r>
+      <w:r>
+        <w:rPr>
+          <w:sz w:val="18"/>
+        </w:rPr>
         <w:t>Läs in titel</w:t>
       </w:r>
     </w:p>
@@ -391,11 +438,20 @@
       <w:pPr>
         <w:spacing w:after="120"/>
         <w:ind w:left="-1191" w:firstLine="1304"/>
-      </w:pPr>
-      <w:r>
-        <w:tab/>
-      </w:r>
-      <w:r>
+        <w:rPr>
+          <w:sz w:val="18"/>
+        </w:rPr>
+      </w:pPr>
+      <w:r>
+        <w:rPr>
+          <w:sz w:val="18"/>
+        </w:rPr>
+        <w:tab/>
+      </w:r>
+      <w:r>
+        <w:rPr>
+          <w:sz w:val="18"/>
+        </w:rPr>
         <w:tab/>
         <w:t>Läs in text</w:t>
       </w:r>
@@ -404,28 +460,45 @@
       <w:pPr>
         <w:spacing w:after="120"/>
         <w:ind w:left="-1191" w:firstLine="1304"/>
-      </w:pPr>
-      <w:r>
-        <w:tab/>
-      </w:r>
-      <w:r>
+        <w:rPr>
+          <w:sz w:val="18"/>
+        </w:rPr>
+      </w:pPr>
+      <w:r>
+        <w:rPr>
+          <w:sz w:val="18"/>
+        </w:rPr>
+        <w:tab/>
+      </w:r>
+      <w:r>
+        <w:rPr>
+          <w:sz w:val="18"/>
+        </w:rPr>
         <w:tab/>
         <w:t>Spara inlägg</w:t>
       </w:r>
       <w:r>
+        <w:rPr>
+          <w:sz w:val="18"/>
+        </w:rPr>
         <w:t>,</w:t>
       </w:r>
       <w:r>
+        <w:rPr>
+          <w:sz w:val="18"/>
+        </w:rPr>
         <w:t xml:space="preserve"> </w:t>
       </w:r>
       <w:r>
         <w:rPr>
+          <w:sz w:val="18"/>
           <w:highlight w:val="green"/>
         </w:rPr>
         <w:t xml:space="preserve">lägg till </w:t>
       </w:r>
       <w:r>
         <w:rPr>
+          <w:sz w:val="18"/>
           <w:highlight w:val="green"/>
         </w:rPr>
         <w:t>datum och id</w:t>
@@ -435,6 +508,9 @@
       <w:pPr>
         <w:spacing w:after="120"/>
         <w:ind w:left="-1191" w:firstLine="1304"/>
+        <w:rPr>
+          <w:sz w:val="18"/>
+        </w:rPr>
       </w:pPr>
     </w:p>
     <w:p>
@@ -443,14 +519,19 @@
         <w:ind w:left="-1191" w:firstLine="1304"/>
         <w:rPr>
           <w:i/>
-        </w:rPr>
-      </w:pPr>
-      <w:r>
-        <w:tab/>
-      </w:r>
-      <w:r>
-        <w:rPr>
-          <w:i/>
+          <w:sz w:val="18"/>
+        </w:rPr>
+      </w:pPr>
+      <w:r>
+        <w:rPr>
+          <w:sz w:val="18"/>
+        </w:rPr>
+        <w:tab/>
+      </w:r>
+      <w:r>
+        <w:rPr>
+          <w:i/>
+          <w:sz w:val="18"/>
         </w:rPr>
         <w:t>Menyval 2: Skriv ut alla loggar</w:t>
       </w:r>
@@ -459,65 +540,466 @@
       <w:pPr>
         <w:spacing w:after="120"/>
         <w:ind w:left="-1191" w:firstLine="1304"/>
-      </w:pPr>
-      <w:r>
-        <w:rPr>
-          <w:i/>
-        </w:rPr>
-        <w:tab/>
-      </w:r>
-      <w:r>
-        <w:rPr>
-          <w:i/>
-        </w:rPr>
-        <w:tab/>
-      </w:r>
-      <w:r>
-        <w:rPr>
+        <w:rPr>
+          <w:sz w:val="18"/>
+        </w:rPr>
+      </w:pPr>
+      <w:r>
+        <w:rPr>
+          <w:i/>
+          <w:sz w:val="18"/>
+        </w:rPr>
+        <w:tab/>
+      </w:r>
+      <w:r>
+        <w:rPr>
+          <w:i/>
+          <w:sz w:val="18"/>
+        </w:rPr>
+        <w:tab/>
+      </w:r>
+      <w:r>
+        <w:rPr>
+          <w:sz w:val="18"/>
+          <w:highlight w:val="green"/>
+        </w:rPr>
+        <w:t>Lista titlar på alla inlägg</w:t>
+      </w:r>
+    </w:p>
+    <w:p>
+      <w:pPr>
+        <w:spacing w:after="120"/>
+        <w:rPr>
+          <w:sz w:val="18"/>
+        </w:rPr>
+      </w:pPr>
+      <w:r>
+        <w:rPr>
+          <w:sz w:val="18"/>
+        </w:rPr>
+        <w:tab/>
+      </w:r>
+      <w:r>
+        <w:rPr>
+          <w:sz w:val="18"/>
+        </w:rPr>
+        <w:tab/>
+      </w:r>
+      <w:r>
+        <w:rPr>
+          <w:sz w:val="18"/>
+          <w:highlight w:val="green"/>
+        </w:rPr>
+        <w:t>Be användaren slå in ID för att visa inlägg</w:t>
+      </w:r>
+    </w:p>
+    <w:p>
+      <w:pPr>
+        <w:spacing w:after="120"/>
+        <w:ind w:left="-1191"/>
+        <w:rPr>
+          <w:i/>
+          <w:sz w:val="18"/>
+          <w:highlight w:val="green"/>
+        </w:rPr>
+      </w:pPr>
+      <w:r>
+        <w:rPr>
+          <w:sz w:val="18"/>
+        </w:rPr>
+        <w:tab/>
+      </w:r>
+      <w:r>
+        <w:rPr>
+          <w:sz w:val="18"/>
+        </w:rPr>
+        <w:tab/>
+      </w:r>
+      <w:r>
+        <w:rPr>
+          <w:sz w:val="18"/>
+        </w:rPr>
+        <w:tab/>
+      </w:r>
+      <w:r>
+        <w:rPr>
+          <w:b/>
+          <w:sz w:val="18"/>
+          <w:highlight w:val="green"/>
+        </w:rPr>
+        <w:t>OM</w:t>
+      </w:r>
+      <w:r>
+        <w:rPr>
+          <w:sz w:val="18"/>
+          <w:highlight w:val="green"/>
+        </w:rPr>
+        <w:t xml:space="preserve"> </w:t>
+      </w:r>
+      <w:r>
+        <w:rPr>
+          <w:i/>
+          <w:sz w:val="18"/>
+          <w:highlight w:val="green"/>
+        </w:rPr>
+        <w:t>inlägg finns med inslaget ID</w:t>
+      </w:r>
+    </w:p>
+    <w:p>
+      <w:pPr>
+        <w:spacing w:after="120"/>
+        <w:ind w:left="-1191"/>
+        <w:rPr>
+          <w:sz w:val="18"/>
+          <w:highlight w:val="green"/>
+        </w:rPr>
+      </w:pPr>
+      <w:r>
+        <w:rPr>
+          <w:b/>
+          <w:sz w:val="18"/>
+          <w:highlight w:val="green"/>
+        </w:rPr>
+        <w:tab/>
+      </w:r>
+      <w:r>
+        <w:rPr>
+          <w:b/>
+          <w:sz w:val="18"/>
+          <w:highlight w:val="green"/>
+        </w:rPr>
+        <w:tab/>
+      </w:r>
+      <w:r>
+        <w:rPr>
+          <w:b/>
+          <w:sz w:val="18"/>
+          <w:highlight w:val="green"/>
+        </w:rPr>
+        <w:tab/>
+      </w:r>
+      <w:r>
+        <w:rPr>
+          <w:b/>
+          <w:sz w:val="18"/>
+          <w:highlight w:val="green"/>
+        </w:rPr>
+        <w:tab/>
+      </w:r>
+      <w:r>
+        <w:rPr>
+          <w:sz w:val="18"/>
+          <w:highlight w:val="green"/>
+        </w:rPr>
+        <w:t>Visa inlägg</w:t>
+      </w:r>
+    </w:p>
+    <w:p>
+      <w:pPr>
+        <w:spacing w:after="120"/>
+        <w:ind w:left="-1191"/>
+        <w:rPr>
+          <w:sz w:val="18"/>
+        </w:rPr>
+      </w:pPr>
+      <w:r>
+        <w:rPr>
+          <w:sz w:val="18"/>
+          <w:highlight w:val="green"/>
+        </w:rPr>
+        <w:tab/>
+      </w:r>
+      <w:r>
+        <w:rPr>
+          <w:sz w:val="18"/>
+          <w:highlight w:val="green"/>
+        </w:rPr>
+        <w:tab/>
+      </w:r>
+      <w:r>
+        <w:rPr>
+          <w:sz w:val="18"/>
+          <w:highlight w:val="green"/>
+        </w:rPr>
+        <w:tab/>
+      </w:r>
+      <w:r>
+        <w:rPr>
+          <w:sz w:val="18"/>
+          <w:highlight w:val="green"/>
+        </w:rPr>
+        <w:tab/>
+        <w:t>Visa altern</w:t>
+      </w:r>
+      <w:r>
+        <w:rPr>
+          <w:sz w:val="18"/>
+          <w:highlight w:val="green"/>
+        </w:rPr>
+        <w:t>ativ för inlägg: r</w:t>
+      </w:r>
+      <w:r>
+        <w:rPr>
+          <w:sz w:val="18"/>
+          <w:highlight w:val="green"/>
+        </w:rPr>
+        <w:t>adera, redigera</w:t>
+      </w:r>
+      <w:r>
+        <w:rPr>
+          <w:sz w:val="18"/>
+        </w:rPr>
+        <w:t>, exportera</w:t>
+      </w:r>
+    </w:p>
+    <w:p>
+      <w:pPr>
+        <w:spacing w:after="120"/>
+        <w:ind w:left="-1191" w:firstLine="1304"/>
+        <w:rPr>
+          <w:sz w:val="18"/>
+        </w:rPr>
+      </w:pPr>
+    </w:p>
+    <w:p>
+      <w:pPr>
+        <w:spacing w:after="120"/>
+        <w:ind w:left="-1191" w:firstLine="1304"/>
+        <w:rPr>
+          <w:sz w:val="18"/>
+        </w:rPr>
+      </w:pPr>
+    </w:p>
+    <w:p>
+      <w:pPr>
+        <w:spacing w:after="120"/>
+        <w:ind w:left="-1191" w:firstLine="1304"/>
+        <w:rPr>
+          <w:i/>
+          <w:sz w:val="18"/>
+        </w:rPr>
+      </w:pPr>
+      <w:r>
+        <w:rPr>
+          <w:i/>
+          <w:sz w:val="18"/>
+        </w:rPr>
+        <w:tab/>
+        <w:t>Menyval 3: Sök inlägg i loggboken</w:t>
+      </w:r>
+    </w:p>
+    <w:p>
+      <w:pPr>
+        <w:spacing w:after="120"/>
+        <w:ind w:left="-1191" w:firstLine="1304"/>
+        <w:rPr>
+          <w:sz w:val="18"/>
+        </w:rPr>
+      </w:pPr>
+      <w:r>
+        <w:rPr>
+          <w:i/>
+          <w:sz w:val="18"/>
+        </w:rPr>
+        <w:tab/>
+      </w:r>
+      <w:r>
+        <w:rPr>
+          <w:i/>
+          <w:sz w:val="18"/>
+        </w:rPr>
+        <w:tab/>
+      </w:r>
+      <w:r>
+        <w:rPr>
+          <w:sz w:val="18"/>
+        </w:rPr>
+        <w:t>Läs in sökning</w:t>
+      </w:r>
+    </w:p>
+    <w:p>
+      <w:pPr>
+        <w:spacing w:after="120"/>
+        <w:ind w:left="-1191" w:firstLine="1304"/>
+        <w:rPr>
+          <w:i/>
+          <w:sz w:val="18"/>
+        </w:rPr>
+      </w:pPr>
+      <w:r>
+        <w:rPr>
+          <w:sz w:val="18"/>
+        </w:rPr>
+        <w:tab/>
+      </w:r>
+      <w:r>
+        <w:rPr>
+          <w:sz w:val="18"/>
+        </w:rPr>
+        <w:tab/>
+      </w:r>
+      <w:r>
+        <w:rPr>
+          <w:b/>
+          <w:sz w:val="18"/>
+        </w:rPr>
+        <w:t xml:space="preserve">OM </w:t>
+      </w:r>
+      <w:r>
+        <w:rPr>
+          <w:i/>
+          <w:sz w:val="18"/>
+        </w:rPr>
+        <w:t>sökning finns i loggboken</w:t>
+      </w:r>
+    </w:p>
+    <w:p>
+      <w:pPr>
+        <w:spacing w:after="120"/>
+        <w:ind w:left="-1191" w:firstLine="1304"/>
+        <w:rPr>
+          <w:sz w:val="18"/>
+        </w:rPr>
+      </w:pPr>
+      <w:r>
+        <w:rPr>
+          <w:i/>
+          <w:sz w:val="18"/>
+        </w:rPr>
+        <w:tab/>
+      </w:r>
+      <w:r>
+        <w:rPr>
+          <w:i/>
+          <w:sz w:val="18"/>
+        </w:rPr>
+        <w:tab/>
+      </w:r>
+      <w:r>
+        <w:rPr>
+          <w:i/>
+          <w:sz w:val="18"/>
+        </w:rPr>
+        <w:tab/>
+      </w:r>
+      <w:r>
+        <w:rPr>
+          <w:sz w:val="18"/>
           <w:highlight w:val="green"/>
         </w:rPr>
         <w:t>Lista</w:t>
       </w:r>
       <w:r>
         <w:rPr>
+          <w:sz w:val="18"/>
           <w:highlight w:val="green"/>
         </w:rPr>
         <w:t xml:space="preserve"> titlar på</w:t>
       </w:r>
       <w:r>
         <w:rPr>
+          <w:sz w:val="18"/>
+          <w:highlight w:val="green"/>
+        </w:rPr>
+        <w:t xml:space="preserve"> inlägg som matchar sökning</w:t>
+      </w:r>
+    </w:p>
+    <w:p>
+      <w:pPr>
+        <w:spacing w:after="120"/>
+        <w:ind w:left="-1191"/>
+        <w:rPr>
+          <w:sz w:val="18"/>
+        </w:rPr>
+      </w:pPr>
+      <w:r>
+        <w:rPr>
+          <w:sz w:val="18"/>
+        </w:rPr>
+        <w:tab/>
+      </w:r>
+      <w:r>
+        <w:rPr>
+          <w:sz w:val="18"/>
+        </w:rPr>
+        <w:tab/>
+      </w:r>
+      <w:r>
+        <w:rPr>
+          <w:sz w:val="18"/>
+        </w:rPr>
+        <w:tab/>
+      </w:r>
+      <w:r>
+        <w:rPr>
+          <w:sz w:val="18"/>
+        </w:rPr>
+        <w:tab/>
+      </w:r>
+      <w:r>
+        <w:rPr>
+          <w:sz w:val="18"/>
+          <w:highlight w:val="green"/>
+        </w:rPr>
+        <w:t>Be användaren slå in ID för att visa inlägg</w:t>
+      </w:r>
+    </w:p>
+    <w:p>
+      <w:pPr>
+        <w:spacing w:after="120"/>
+        <w:ind w:left="-1191"/>
+        <w:rPr>
+          <w:i/>
+          <w:sz w:val="18"/>
+          <w:highlight w:val="green"/>
+        </w:rPr>
+      </w:pPr>
+      <w:r>
+        <w:rPr>
+          <w:sz w:val="18"/>
+        </w:rPr>
+        <w:tab/>
+      </w:r>
+      <w:r>
+        <w:rPr>
+          <w:sz w:val="18"/>
+        </w:rPr>
+        <w:tab/>
+      </w:r>
+      <w:r>
+        <w:rPr>
+          <w:sz w:val="18"/>
+        </w:rPr>
+        <w:tab/>
+      </w:r>
+      <w:r>
+        <w:rPr>
+          <w:sz w:val="18"/>
+        </w:rPr>
+        <w:tab/>
+      </w:r>
+      <w:r>
+        <w:rPr>
+          <w:b/>
+          <w:sz w:val="18"/>
+          <w:highlight w:val="green"/>
+        </w:rPr>
+        <w:t>OM</w:t>
+      </w:r>
+      <w:r>
+        <w:rPr>
+          <w:sz w:val="18"/>
           <w:highlight w:val="green"/>
         </w:rPr>
         <w:t xml:space="preserve"> </w:t>
       </w:r>
       <w:r>
         <w:rPr>
-          <w:highlight w:val="green"/>
-        </w:rPr>
-        <w:t xml:space="preserve">alla </w:t>
-      </w:r>
-      <w:r>
-        <w:rPr>
-          <w:highlight w:val="green"/>
-        </w:rPr>
-        <w:t>inlägg</w:t>
-      </w:r>
-    </w:p>
-    <w:p>
-      <w:pPr>
-        <w:spacing w:after="120"/>
-      </w:pPr>
-      <w:r>
-        <w:tab/>
-      </w:r>
-      <w:r>
-        <w:tab/>
-      </w:r>
-      <w:r>
-        <w:rPr>
-          <w:highlight w:val="green"/>
-        </w:rPr>
-        <w:t>Be användaren slå in ID för att visa inlägg</w:t>
+          <w:i/>
+          <w:sz w:val="18"/>
+          <w:highlight w:val="green"/>
+        </w:rPr>
+        <w:t>inlägg finns med inslaget ID</w:t>
       </w:r>
     </w:p>
     <w:p>
@@ -525,28 +1007,263 @@
         <w:spacing w:after="120"/>
         <w:ind w:left="-1191"/>
         <w:rPr>
-          <w:i/>
-          <w:highlight w:val="green"/>
-        </w:rPr>
-      </w:pPr>
-      <w:r>
-        <w:tab/>
-      </w:r>
-      <w:r>
-        <w:tab/>
-      </w:r>
-      <w:r>
-        <w:tab/>
-      </w:r>
-      <w:r>
-        <w:rPr>
-          <w:b/>
+          <w:sz w:val="18"/>
+          <w:highlight w:val="green"/>
+        </w:rPr>
+      </w:pPr>
+      <w:r>
+        <w:rPr>
+          <w:b/>
+          <w:sz w:val="18"/>
+          <w:highlight w:val="green"/>
+        </w:rPr>
+        <w:tab/>
+      </w:r>
+      <w:r>
+        <w:rPr>
+          <w:b/>
+          <w:sz w:val="18"/>
+          <w:highlight w:val="green"/>
+        </w:rPr>
+        <w:tab/>
+      </w:r>
+      <w:r>
+        <w:rPr>
+          <w:b/>
+          <w:sz w:val="18"/>
+          <w:highlight w:val="green"/>
+        </w:rPr>
+        <w:tab/>
+      </w:r>
+      <w:r>
+        <w:rPr>
+          <w:b/>
+          <w:sz w:val="18"/>
+          <w:highlight w:val="green"/>
+        </w:rPr>
+        <w:tab/>
+      </w:r>
+      <w:r>
+        <w:rPr>
+          <w:b/>
+          <w:sz w:val="18"/>
+          <w:highlight w:val="green"/>
+        </w:rPr>
+        <w:tab/>
+      </w:r>
+      <w:r>
+        <w:rPr>
+          <w:sz w:val="18"/>
+          <w:highlight w:val="green"/>
+        </w:rPr>
+        <w:t>Visa inlägg</w:t>
+      </w:r>
+    </w:p>
+    <w:p>
+      <w:pPr>
+        <w:spacing w:after="120"/>
+        <w:ind w:left="-1191"/>
+        <w:rPr>
+          <w:sz w:val="18"/>
+        </w:rPr>
+      </w:pPr>
+      <w:r>
+        <w:rPr>
+          <w:sz w:val="18"/>
+          <w:highlight w:val="green"/>
+        </w:rPr>
+        <w:tab/>
+      </w:r>
+      <w:r>
+        <w:rPr>
+          <w:sz w:val="18"/>
+          <w:highlight w:val="green"/>
+        </w:rPr>
+        <w:tab/>
+      </w:r>
+      <w:r>
+        <w:rPr>
+          <w:sz w:val="18"/>
+          <w:highlight w:val="green"/>
+        </w:rPr>
+        <w:tab/>
+      </w:r>
+      <w:r>
+        <w:rPr>
+          <w:sz w:val="18"/>
+          <w:highlight w:val="green"/>
+        </w:rPr>
+        <w:tab/>
+      </w:r>
+      <w:r>
+        <w:rPr>
+          <w:sz w:val="18"/>
+          <w:highlight w:val="green"/>
+        </w:rPr>
+        <w:tab/>
+        <w:t>Visa alternativ för inlägg: r</w:t>
+      </w:r>
+      <w:r>
+        <w:rPr>
+          <w:sz w:val="18"/>
+          <w:highlight w:val="green"/>
+        </w:rPr>
+        <w:t>adera, redigera</w:t>
+      </w:r>
+      <w:r>
+        <w:rPr>
+          <w:sz w:val="18"/>
+        </w:rPr>
+        <w:t>, exportera</w:t>
+      </w:r>
+    </w:p>
+    <w:p>
+      <w:pPr>
+        <w:spacing w:after="120"/>
+        <w:ind w:left="-1191"/>
+        <w:rPr>
+          <w:i/>
+          <w:sz w:val="18"/>
+          <w:highlight w:val="green"/>
+        </w:rPr>
+      </w:pPr>
+      <w:r>
+        <w:rPr>
+          <w:i/>
+          <w:sz w:val="18"/>
+        </w:rPr>
+        <w:tab/>
+      </w:r>
+      <w:r>
+        <w:rPr>
+          <w:i/>
+          <w:sz w:val="18"/>
+        </w:rPr>
+        <w:tab/>
+      </w:r>
+      <w:r>
+        <w:rPr>
+          <w:i/>
+          <w:sz w:val="18"/>
+          <w:highlight w:val="green"/>
+        </w:rPr>
+        <w:t>Menyval 4: Sortera</w:t>
+      </w:r>
+    </w:p>
+    <w:p>
+      <w:pPr>
+        <w:spacing w:after="120"/>
+        <w:ind w:left="-1191"/>
+        <w:rPr>
+          <w:sz w:val="18"/>
+          <w:highlight w:val="green"/>
+        </w:rPr>
+      </w:pPr>
+      <w:r>
+        <w:rPr>
+          <w:i/>
+          <w:sz w:val="18"/>
+          <w:highlight w:val="green"/>
+        </w:rPr>
+        <w:tab/>
+      </w:r>
+      <w:r>
+        <w:rPr>
+          <w:i/>
+          <w:sz w:val="18"/>
+          <w:highlight w:val="green"/>
+        </w:rPr>
+        <w:tab/>
+      </w:r>
+      <w:r>
+        <w:rPr>
+          <w:i/>
+          <w:sz w:val="18"/>
+          <w:highlight w:val="green"/>
+        </w:rPr>
+        <w:tab/>
+      </w:r>
+      <w:r>
+        <w:rPr>
+          <w:sz w:val="18"/>
+          <w:highlight w:val="green"/>
+        </w:rPr>
+        <w:t>Lista sorteringsalternativ</w:t>
+      </w:r>
+    </w:p>
+    <w:p>
+      <w:pPr>
+        <w:spacing w:after="120"/>
+        <w:ind w:left="-1191"/>
+        <w:rPr>
+          <w:sz w:val="18"/>
+          <w:highlight w:val="green"/>
+        </w:rPr>
+      </w:pPr>
+      <w:r>
+        <w:rPr>
+          <w:sz w:val="18"/>
+          <w:highlight w:val="green"/>
+        </w:rPr>
+        <w:tab/>
+      </w:r>
+      <w:r>
+        <w:rPr>
+          <w:sz w:val="18"/>
+          <w:highlight w:val="green"/>
+        </w:rPr>
+        <w:tab/>
+      </w:r>
+      <w:r>
+        <w:rPr>
+          <w:sz w:val="18"/>
+          <w:highlight w:val="green"/>
+        </w:rPr>
+        <w:tab/>
+        <w:t>Be användaren välja ett sorteringsalternativ</w:t>
+      </w:r>
+    </w:p>
+    <w:p>
+      <w:pPr>
+        <w:spacing w:after="120"/>
+        <w:ind w:left="-1191"/>
+        <w:rPr>
+          <w:sz w:val="18"/>
+          <w:highlight w:val="green"/>
+        </w:rPr>
+      </w:pPr>
+      <w:r>
+        <w:rPr>
+          <w:sz w:val="18"/>
+          <w:highlight w:val="green"/>
+        </w:rPr>
+        <w:tab/>
+      </w:r>
+      <w:r>
+        <w:rPr>
+          <w:sz w:val="18"/>
+          <w:highlight w:val="green"/>
+        </w:rPr>
+        <w:tab/>
+      </w:r>
+      <w:r>
+        <w:rPr>
+          <w:sz w:val="18"/>
+          <w:highlight w:val="green"/>
+        </w:rPr>
+        <w:tab/>
+      </w:r>
+      <w:r>
+        <w:rPr>
+          <w:b/>
+          <w:sz w:val="18"/>
           <w:highlight w:val="green"/>
         </w:rPr>
         <w:t>OM</w:t>
       </w:r>
       <w:r>
         <w:rPr>
+          <w:sz w:val="18"/>
           <w:highlight w:val="green"/>
         </w:rPr>
         <w:t xml:space="preserve"> </w:t>
@@ -554,9 +1271,18 @@
       <w:r>
         <w:rPr>
           <w:i/>
-          <w:highlight w:val="green"/>
-        </w:rPr>
-        <w:t>inlägg finns med inslaget ID</w:t>
+          <w:sz w:val="18"/>
+          <w:highlight w:val="green"/>
+        </w:rPr>
+        <w:t xml:space="preserve">användaren väljer ett </w:t>
+      </w:r>
+      <w:r>
+        <w:rPr>
+          <w:i/>
+          <w:sz w:val="18"/>
+          <w:highlight w:val="green"/>
+        </w:rPr>
+        <w:t>sorteringsalternativ</w:t>
       </w:r>
     </w:p>
     <w:p>
@@ -564,406 +1290,97 @@
         <w:spacing w:after="120"/>
         <w:ind w:left="-1191"/>
         <w:rPr>
-          <w:highlight w:val="green"/>
-        </w:rPr>
-      </w:pPr>
-      <w:r>
-        <w:rPr>
-          <w:b/>
-          <w:highlight w:val="green"/>
-        </w:rPr>
-        <w:tab/>
-      </w:r>
-      <w:r>
-        <w:rPr>
-          <w:b/>
-          <w:highlight w:val="green"/>
-        </w:rPr>
-        <w:tab/>
-      </w:r>
-      <w:r>
-        <w:rPr>
-          <w:b/>
-          <w:highlight w:val="green"/>
-        </w:rPr>
-        <w:tab/>
-      </w:r>
-      <w:r>
-        <w:rPr>
-          <w:b/>
-          <w:highlight w:val="green"/>
-        </w:rPr>
-        <w:tab/>
-      </w:r>
-      <w:r>
-        <w:rPr>
-          <w:highlight w:val="green"/>
-        </w:rPr>
-        <w:t>Visa inlägg</w:t>
+          <w:sz w:val="18"/>
+        </w:rPr>
+      </w:pPr>
+      <w:r>
+        <w:rPr>
+          <w:sz w:val="18"/>
+          <w:highlight w:val="green"/>
+        </w:rPr>
+        <w:tab/>
+      </w:r>
+      <w:r>
+        <w:rPr>
+          <w:sz w:val="18"/>
+          <w:highlight w:val="green"/>
+        </w:rPr>
+        <w:tab/>
+      </w:r>
+      <w:r>
+        <w:rPr>
+          <w:sz w:val="18"/>
+          <w:highlight w:val="green"/>
+        </w:rPr>
+        <w:tab/>
+      </w:r>
+      <w:r>
+        <w:rPr>
+          <w:sz w:val="18"/>
+          <w:highlight w:val="green"/>
+        </w:rPr>
+        <w:tab/>
+        <w:t>Sortera inläggslistan efter vald sortering</w:t>
       </w:r>
     </w:p>
     <w:p>
       <w:pPr>
         <w:spacing w:after="120"/>
         <w:ind w:left="-1191"/>
-      </w:pPr>
-      <w:r>
-        <w:rPr>
-          <w:highlight w:val="green"/>
-        </w:rPr>
-        <w:tab/>
-      </w:r>
-      <w:r>
-        <w:rPr>
-          <w:highlight w:val="green"/>
-        </w:rPr>
-        <w:tab/>
-      </w:r>
-      <w:r>
-        <w:rPr>
-          <w:highlight w:val="green"/>
-        </w:rPr>
-        <w:tab/>
-      </w:r>
-      <w:r>
-        <w:rPr>
-          <w:highlight w:val="green"/>
-        </w:rPr>
-        <w:tab/>
-        <w:t>Visa altern</w:t>
-      </w:r>
-      <w:r>
-        <w:rPr>
-          <w:highlight w:val="green"/>
-        </w:rPr>
-        <w:t>ativ för inlägg: r</w:t>
-      </w:r>
-      <w:r>
-        <w:rPr>
-          <w:highlight w:val="green"/>
-        </w:rPr>
-        <w:t>adera, redigera</w:t>
-      </w:r>
+        <w:rPr>
+          <w:sz w:val="18"/>
+        </w:rPr>
+      </w:pPr>
     </w:p>
     <w:p>
       <w:pPr>
         <w:spacing w:after="120"/>
         <w:ind w:left="-1191" w:firstLine="1304"/>
-      </w:pPr>
+        <w:rPr>
+          <w:i/>
+          <w:sz w:val="18"/>
+        </w:rPr>
+      </w:pPr>
+      <w:r>
+        <w:rPr>
+          <w:sz w:val="18"/>
+        </w:rPr>
+        <w:tab/>
+      </w:r>
+      <w:r>
+        <w:rPr>
+          <w:i/>
+          <w:sz w:val="18"/>
+        </w:rPr>
+        <w:t>Menyval 5</w:t>
+      </w:r>
+      <w:r>
+        <w:rPr>
+          <w:i/>
+          <w:sz w:val="18"/>
+        </w:rPr>
+        <w:t>: Avsluta</w:t>
+      </w:r>
     </w:p>
     <w:p>
       <w:pPr>
         <w:spacing w:after="120"/>
         <w:ind w:left="-1191" w:firstLine="1304"/>
-      </w:pPr>
-    </w:p>
-    <w:p>
-      <w:pPr>
-        <w:spacing w:after="120"/>
-        <w:ind w:left="-1191" w:firstLine="1304"/>
-        <w:rPr>
-          <w:i/>
-        </w:rPr>
-      </w:pPr>
-      <w:r>
-        <w:rPr>
-          <w:i/>
-        </w:rPr>
-        <w:tab/>
-        <w:t>Menyval 3: Sök inlägg i loggboken</w:t>
-      </w:r>
-    </w:p>
-    <w:p>
-      <w:pPr>
-        <w:spacing w:after="120"/>
-        <w:ind w:left="-1191" w:firstLine="1304"/>
-      </w:pPr>
-      <w:r>
-        <w:rPr>
-          <w:i/>
-        </w:rPr>
-        <w:tab/>
-      </w:r>
-      <w:r>
-        <w:rPr>
-          <w:i/>
-        </w:rPr>
-        <w:tab/>
-      </w:r>
-      <w:r>
-        <w:t>Läs in sökning</w:t>
-      </w:r>
-    </w:p>
-    <w:p>
-      <w:pPr>
-        <w:spacing w:after="120"/>
-        <w:ind w:left="-1191" w:firstLine="1304"/>
-        <w:rPr>
-          <w:i/>
-        </w:rPr>
-      </w:pPr>
-      <w:r>
-        <w:tab/>
-      </w:r>
-      <w:r>
-        <w:tab/>
-      </w:r>
-      <w:r>
-        <w:rPr>
-          <w:b/>
-        </w:rPr>
-        <w:t>OM</w:t>
-      </w:r>
-      <w:r>
-        <w:rPr>
-          <w:b/>
-        </w:rPr>
-        <w:t xml:space="preserve"> </w:t>
-      </w:r>
-      <w:r>
-        <w:rPr>
-          <w:i/>
-        </w:rPr>
-        <w:t>sökning finns i loggboken</w:t>
-      </w:r>
-    </w:p>
-    <w:p>
-      <w:pPr>
-        <w:spacing w:after="120"/>
-        <w:ind w:left="-1191" w:firstLine="1304"/>
-      </w:pPr>
-      <w:r>
-        <w:rPr>
-          <w:i/>
-        </w:rPr>
-        <w:tab/>
-      </w:r>
-      <w:r>
-        <w:rPr>
-          <w:i/>
-        </w:rPr>
-        <w:tab/>
-      </w:r>
-      <w:r>
-        <w:rPr>
-          <w:i/>
-        </w:rPr>
-        <w:tab/>
-      </w:r>
-      <w:r>
-        <w:rPr>
-          <w:highlight w:val="green"/>
-        </w:rPr>
-        <w:t>Lista</w:t>
-      </w:r>
-      <w:r>
-        <w:rPr>
-          <w:highlight w:val="green"/>
-        </w:rPr>
-        <w:t xml:space="preserve"> titlar på</w:t>
-      </w:r>
-      <w:r>
-        <w:rPr>
-          <w:highlight w:val="green"/>
-        </w:rPr>
-        <w:t xml:space="preserve"> inlägg som matchar sökning</w:t>
-      </w:r>
-    </w:p>
-    <w:p>
-      <w:pPr>
-        <w:spacing w:after="120"/>
-        <w:ind w:left="-1191"/>
-      </w:pPr>
-      <w:r>
-        <w:tab/>
-      </w:r>
-      <w:r>
-        <w:tab/>
-      </w:r>
-      <w:r>
-        <w:tab/>
-      </w:r>
-      <w:r>
-        <w:tab/>
-      </w:r>
-      <w:r>
-        <w:rPr>
-          <w:highlight w:val="green"/>
-        </w:rPr>
-        <w:t>Be användaren slå in ID för att visa inlägg</w:t>
-      </w:r>
-    </w:p>
-    <w:p>
-      <w:pPr>
-        <w:spacing w:after="120"/>
-        <w:ind w:left="-1191"/>
-        <w:rPr>
-          <w:i/>
-          <w:highlight w:val="green"/>
-        </w:rPr>
-      </w:pPr>
-      <w:r>
-        <w:tab/>
-      </w:r>
-      <w:r>
-        <w:tab/>
-      </w:r>
-      <w:r>
-        <w:tab/>
-      </w:r>
-      <w:r>
-        <w:tab/>
-      </w:r>
-      <w:r>
-        <w:rPr>
-          <w:b/>
-          <w:highlight w:val="green"/>
-        </w:rPr>
-        <w:t>OM</w:t>
-      </w:r>
-      <w:r>
-        <w:rPr>
-          <w:highlight w:val="green"/>
-        </w:rPr>
-        <w:t xml:space="preserve"> </w:t>
-      </w:r>
-      <w:r>
-        <w:rPr>
-          <w:i/>
-          <w:highlight w:val="green"/>
-        </w:rPr>
-        <w:t>inlägg finns med inslaget ID</w:t>
-      </w:r>
-    </w:p>
-    <w:p>
-      <w:pPr>
-        <w:spacing w:after="120"/>
-        <w:ind w:left="-1191"/>
-        <w:rPr>
-          <w:highlight w:val="green"/>
-        </w:rPr>
-      </w:pPr>
-      <w:r>
-        <w:rPr>
-          <w:b/>
-          <w:highlight w:val="green"/>
-        </w:rPr>
-        <w:tab/>
-      </w:r>
-      <w:r>
-        <w:rPr>
-          <w:b/>
-          <w:highlight w:val="green"/>
-        </w:rPr>
-        <w:tab/>
-      </w:r>
-      <w:r>
-        <w:rPr>
-          <w:b/>
-          <w:highlight w:val="green"/>
-        </w:rPr>
-        <w:tab/>
-      </w:r>
-      <w:r>
-        <w:rPr>
-          <w:b/>
-          <w:highlight w:val="green"/>
-        </w:rPr>
-        <w:tab/>
-      </w:r>
-      <w:r>
-        <w:rPr>
-          <w:b/>
-          <w:highlight w:val="green"/>
-        </w:rPr>
-        <w:tab/>
-      </w:r>
-      <w:r>
-        <w:rPr>
-          <w:highlight w:val="green"/>
-        </w:rPr>
-        <w:t>Visa inlägg</w:t>
-      </w:r>
-    </w:p>
-    <w:p>
-      <w:pPr>
-        <w:spacing w:after="120"/>
-        <w:ind w:left="-1191"/>
-      </w:pPr>
-      <w:r>
-        <w:rPr>
-          <w:highlight w:val="green"/>
-        </w:rPr>
-        <w:tab/>
-      </w:r>
-      <w:r>
-        <w:rPr>
-          <w:highlight w:val="green"/>
-        </w:rPr>
-        <w:tab/>
-      </w:r>
-      <w:r>
-        <w:rPr>
-          <w:highlight w:val="green"/>
-        </w:rPr>
-        <w:tab/>
-      </w:r>
-      <w:r>
-        <w:rPr>
-          <w:highlight w:val="green"/>
-        </w:rPr>
-        <w:tab/>
-      </w:r>
-      <w:r>
-        <w:rPr>
-          <w:highlight w:val="green"/>
-        </w:rPr>
-        <w:tab/>
-        <w:t>Visa alternativ för inlägg: r</w:t>
-      </w:r>
-      <w:r>
-        <w:rPr>
-          <w:highlight w:val="green"/>
-        </w:rPr>
-        <w:t>adera, redigera</w:t>
-      </w:r>
-    </w:p>
-    <w:p>
-      <w:pPr>
-        <w:spacing w:after="120"/>
-        <w:ind w:left="-1191"/>
-      </w:pPr>
-    </w:p>
-    <w:p>
-      <w:pPr>
-        <w:spacing w:after="120"/>
-        <w:ind w:left="-1191" w:firstLine="1304"/>
-        <w:rPr>
-          <w:i/>
-        </w:rPr>
-      </w:pPr>
-      <w:r>
-        <w:tab/>
-      </w:r>
-      <w:r>
-        <w:rPr>
-          <w:i/>
-        </w:rPr>
-        <w:t>Menyval 4: Avsluta</w:t>
-      </w:r>
-    </w:p>
-    <w:p>
-      <w:pPr>
-        <w:spacing w:after="120"/>
-        <w:ind w:left="-1191" w:firstLine="1304"/>
-        <w:rPr>
-          <w:b/>
-        </w:rPr>
-      </w:pPr>
-      <w:r>
-        <w:tab/>
-      </w:r>
-      <w:r>
+        <w:rPr>
+          <w:b/>
+          <w:sz w:val="18"/>
+        </w:rPr>
+      </w:pPr>
+      <w:r>
+        <w:rPr>
+          <w:sz w:val="18"/>
+        </w:rPr>
+        <w:tab/>
+      </w:r>
+      <w:r>
+        <w:rPr>
+          <w:sz w:val="18"/>
+        </w:rPr>
         <w:tab/>
         <w:t>Avsluta programmet</w:t>
       </w:r>
@@ -974,17 +1391,20 @@
         <w:ind w:left="-624" w:firstLine="1304"/>
         <w:rPr>
           <w:i/>
-        </w:rPr>
-      </w:pPr>
-      <w:r>
-        <w:rPr>
-          <w:i/>
-        </w:rPr>
-        <w:tab/>
-      </w:r>
-      <w:r>
-        <w:rPr>
-          <w:i/>
+          <w:sz w:val="18"/>
+        </w:rPr>
+      </w:pPr>
+      <w:r>
+        <w:rPr>
+          <w:i/>
+          <w:sz w:val="18"/>
+        </w:rPr>
+        <w:tab/>
+      </w:r>
+      <w:r>
+        <w:rPr>
+          <w:i/>
+          <w:sz w:val="18"/>
         </w:rPr>
         <w:tab/>
       </w:r>
@@ -995,11 +1415,13 @@
         <w:ind w:left="-624"/>
         <w:rPr>
           <w:b/>
-        </w:rPr>
-      </w:pPr>
-      <w:r>
-        <w:rPr>
-          <w:b/>
+          <w:sz w:val="18"/>
+        </w:rPr>
+      </w:pPr>
+      <w:r>
+        <w:rPr>
+          <w:b/>
+          <w:sz w:val="18"/>
         </w:rPr>
         <w:t>STOPP</w:t>
       </w:r>
@@ -1088,7 +1510,7 @@
       <w:rPr>
         <w:highlight w:val="yellow"/>
       </w:rPr>
-      <w:t>2017-07-13</w:t>
+      <w:t>2017-07-16</w:t>
     </w:r>
     <w:r>
       <w:ptab w:relativeTo="margin" w:alignment="right" w:leader="none"/>
@@ -1950,7 +2372,7 @@
 </file>
 
 <file path=customXml/itemProps1.xml><?xml version="1.0" encoding="utf-8"?>
-<ds:datastoreItem xmlns:ds="http://schemas.openxmlformats.org/officeDocument/2006/customXml" ds:itemID="{7FE57F6D-75DC-4C66-B31C-060243E91DE1}">
+<ds:datastoreItem xmlns:ds="http://schemas.openxmlformats.org/officeDocument/2006/customXml" ds:itemID="{F35D1D0B-5623-4782-A742-312FB7A1E6C3}">
   <ds:schemaRefs>
     <ds:schemaRef ds:uri="http://schemas.openxmlformats.org/officeDocument/2006/bibliography"/>
   </ds:schemaRefs>

</xml_diff>